<commit_message>
java coding projects adding notes
</commit_message>
<xml_diff>
--- a/Java Coding Problems/Chapter 1 - Text Blocks Locales Numbers and Math/Chapter 1  - Java-Coding-Problems.docx
+++ b/Java Coding Problems/Chapter 1 - Text Blocks Locales Numbers and Math/Chapter 1  - Java-Coding-Problems.docx
@@ -15,29 +15,14 @@
           <w:sz w:val="28"/>
           <w:szCs w:val="28"/>
         </w:rPr>
-        <w:t xml:space="preserve">Chapter </w:t>
-      </w:r>
-      <w:r>
-        <w:rPr>
-          <w:b/>
+        <w:t>Chapter 1</w:t>
+      </w:r>
+      <w:r>
+        <w:rPr>
           <w:sz w:val="28"/>
           <w:szCs w:val="28"/>
         </w:rPr>
-        <w:t>1</w:t>
-      </w:r>
-      <w:r>
-        <w:rPr>
-          <w:sz w:val="28"/>
-          <w:szCs w:val="28"/>
-        </w:rPr>
-        <w:t>:</w:t>
-      </w:r>
-      <w:r>
-        <w:rPr>
-          <w:sz w:val="28"/>
-          <w:szCs w:val="28"/>
-        </w:rPr>
-        <w:t xml:space="preserve"> Text Blocks, Locales, Numbers, and Math</w:t>
+        <w:t>: Text Blocks, Locales, Numbers, and Math</w:t>
       </w:r>
     </w:p>
     <w:p>
@@ -164,13 +149,7 @@
         <w:ind w:left="426"/>
       </w:pPr>
       <w:r>
-        <w:t>Probably the most common approach relies on straightforward concat</w:t>
-      </w:r>
-      <w:r>
-        <w:t xml:space="preserve">enation via the well-known “+" </w:t>
-      </w:r>
-      <w:r>
-        <w:t>operator. This way, we obtain a multiline string representation, as follows:</w:t>
+        <w:t>Probably the most common approach relies on straightforward concatenation via the well-known “+" operator. This way, we obtain a multiline string representation, as follows:</w:t>
       </w:r>
     </w:p>
     <w:p>
@@ -288,24 +267,15 @@
       <w:pPr>
         <w:ind w:left="426"/>
       </w:pPr>
-      <w:bookmarkStart w:id="0" w:name="_GoBack"/>
       <w:r>
         <w:rPr>
           <w:noProof/>
           <w:lang w:eastAsia="en-ZA"/>
         </w:rPr>
         <w:drawing>
-          <wp:anchor distT="0" distB="0" distL="114300" distR="114300" simplePos="0" relativeHeight="251660288" behindDoc="0" locked="0" layoutInCell="1" allowOverlap="1" wp14:anchorId="5A92FAEF" wp14:editId="53B196E4">
-            <wp:simplePos x="0" y="0"/>
-            <wp:positionH relativeFrom="margin">
-              <wp:align>left</wp:align>
-            </wp:positionH>
-            <wp:positionV relativeFrom="paragraph">
-              <wp:posOffset>8255</wp:posOffset>
-            </wp:positionV>
-            <wp:extent cx="4997450" cy="1165860"/>
-            <wp:effectExtent l="0" t="0" r="0" b="0"/>
-            <wp:wrapSquare wrapText="bothSides"/>
+          <wp:inline distT="0" distB="0" distL="0" distR="0">
+            <wp:extent cx="5197475" cy="1165860"/>
+            <wp:effectExtent l="0" t="0" r="3175" b="0"/>
             <wp:docPr id="3" name="Picture 3"/>
             <wp:cNvGraphicFramePr>
               <a:graphicFrameLocks xmlns:a="http://schemas.openxmlformats.org/drawingml/2006/main" noChangeAspect="1"/>
@@ -332,7 +302,7 @@
                   <pic:spPr>
                     <a:xfrm>
                       <a:off x="0" y="0"/>
-                      <a:ext cx="4997450" cy="1165860"/>
+                      <a:ext cx="5197475" cy="1165860"/>
                     </a:xfrm>
                     <a:prstGeom prst="rect">
                       <a:avLst/>
@@ -341,16 +311,493 @@
                 </pic:pic>
               </a:graphicData>
             </a:graphic>
-            <wp14:sizeRelH relativeFrom="margin">
-              <wp14:pctWidth>0</wp14:pctWidth>
-            </wp14:sizeRelH>
-            <wp14:sizeRelV relativeFrom="margin">
-              <wp14:pctHeight>0</wp14:pctHeight>
-            </wp14:sizeRelV>
-          </wp:anchor>
+          </wp:inline>
         </w:drawing>
       </w:r>
+    </w:p>
+    <w:p>
+      <w:pPr>
+        <w:ind w:left="426"/>
+      </w:pPr>
+    </w:p>
+    <w:p>
+      <w:pPr>
+        <w:ind w:left="426"/>
+      </w:pPr>
+      <w:r>
+        <w:t xml:space="preserve">All the previous examples have a bunch of shortcomings in common. The most important of these is that none of these examples represents a truly multiline string literal, and the degree of readability is seriously affected by the escaping characters and </w:t>
+      </w:r>
+      <w:r>
+        <w:lastRenderedPageBreak/>
+        <w:t>extra quotes needed for each line demarcation. Fortunately, starting with JDK 13 (as a future preview) and ending with JDK 15 (as a final feature), the new text blocks have become the standard for representing multiline string literals. Let’s see how.</w:t>
+      </w:r>
+    </w:p>
+    <w:p>
+      <w:pPr>
+        <w:ind w:left="426"/>
+      </w:pPr>
+      <w:r>
+        <w:t>Introducing text blocks (JDK 13/15)</w:t>
+      </w:r>
+    </w:p>
+    <w:p>
+      <w:pPr>
+        <w:ind w:left="426"/>
+      </w:pPr>
+      <w:r>
+        <w:t xml:space="preserve">JDK 13 (JEP 355) offers a preview feature that aims to add support for multiline string literals. Over </w:t>
+      </w:r>
+    </w:p>
+    <w:p>
+      <w:pPr>
+        <w:ind w:left="426"/>
+      </w:pPr>
+      <w:r>
+        <w:t xml:space="preserve">two versions, in JDK 15 (JEP 378), the text block feature has become final and permanent for use. But </w:t>
+      </w:r>
+    </w:p>
+    <w:p>
+      <w:pPr>
+        <w:ind w:left="426"/>
+      </w:pPr>
+      <w:r>
+        <w:t>that’s enough history; let’s quickly see how text blocks shape our multiline SQL string:</w:t>
+      </w:r>
+    </w:p>
+    <w:p>
+      <w:pPr>
+        <w:pStyle w:val="NormalWeb"/>
+        <w:shd w:val="clear" w:color="auto" w:fill="FFFFFF"/>
+        <w:spacing w:before="0" w:beforeAutospacing="0" w:after="0" w:afterAutospacing="0"/>
+        <w:rPr>
+          <w:rFonts w:ascii="Consolas" w:hAnsi="Consolas"/>
+          <w:color w:val="000000"/>
+          <w:sz w:val="20"/>
+          <w:szCs w:val="20"/>
+        </w:rPr>
+      </w:pPr>
+      <w:r>
+        <w:rPr>
+          <w:rFonts w:ascii="Consolas" w:hAnsi="Consolas"/>
+          <w:color w:val="000000"/>
+          <w:sz w:val="20"/>
+          <w:szCs w:val="20"/>
+        </w:rPr>
+        <w:t xml:space="preserve">String </w:t>
+      </w:r>
+      <w:proofErr w:type="spellStart"/>
+      <w:r>
+        <w:rPr>
+          <w:rFonts w:ascii="Consolas" w:hAnsi="Consolas"/>
+          <w:color w:val="6A3E3E"/>
+          <w:sz w:val="20"/>
+          <w:szCs w:val="20"/>
+        </w:rPr>
+        <w:t>sql</w:t>
+      </w:r>
+      <w:proofErr w:type="spellEnd"/>
+      <w:r>
+        <w:rPr>
+          <w:rFonts w:ascii="Consolas" w:hAnsi="Consolas"/>
+          <w:color w:val="000000"/>
+          <w:sz w:val="20"/>
+          <w:szCs w:val="20"/>
+        </w:rPr>
+        <w:t>=</w:t>
+      </w:r>
+      <w:r>
+        <w:rPr>
+          <w:rFonts w:ascii="Consolas" w:hAnsi="Consolas"/>
+          <w:color w:val="2A00FF"/>
+          <w:sz w:val="20"/>
+          <w:szCs w:val="20"/>
+        </w:rPr>
+        <w:t>"""</w:t>
+      </w:r>
+    </w:p>
+    <w:p>
+      <w:pPr>
+        <w:pStyle w:val="NormalWeb"/>
+        <w:shd w:val="clear" w:color="auto" w:fill="FFFFFF"/>
+        <w:spacing w:before="0" w:beforeAutospacing="0" w:after="0" w:afterAutospacing="0"/>
+        <w:rPr>
+          <w:rFonts w:ascii="Consolas" w:hAnsi="Consolas"/>
+          <w:color w:val="000000"/>
+          <w:sz w:val="20"/>
+          <w:szCs w:val="20"/>
+        </w:rPr>
+      </w:pPr>
+      <w:r>
+        <w:rPr>
+          <w:rFonts w:ascii="Consolas" w:hAnsi="Consolas"/>
+          <w:color w:val="2A00FF"/>
+          <w:sz w:val="20"/>
+          <w:szCs w:val="20"/>
+        </w:rPr>
+        <w:tab/>
+      </w:r>
+      <w:r>
+        <w:rPr>
+          <w:rFonts w:ascii="Consolas" w:hAnsi="Consolas"/>
+          <w:color w:val="2A00FF"/>
+          <w:sz w:val="20"/>
+          <w:szCs w:val="20"/>
+        </w:rPr>
+        <w:tab/>
+        <w:t xml:space="preserve">           UPDATE "</w:t>
+      </w:r>
+      <w:proofErr w:type="spellStart"/>
+      <w:r>
+        <w:rPr>
+          <w:rFonts w:ascii="Consolas" w:hAnsi="Consolas"/>
+          <w:color w:val="2A00FF"/>
+          <w:sz w:val="20"/>
+          <w:szCs w:val="20"/>
+        </w:rPr>
+        <w:t>public"."office</w:t>
+      </w:r>
+      <w:proofErr w:type="spellEnd"/>
+      <w:r>
+        <w:rPr>
+          <w:rFonts w:ascii="Consolas" w:hAnsi="Consolas"/>
+          <w:color w:val="2A00FF"/>
+          <w:sz w:val="20"/>
+          <w:szCs w:val="20"/>
+        </w:rPr>
+        <w:t>"</w:t>
+      </w:r>
+    </w:p>
+    <w:p>
+      <w:pPr>
+        <w:pStyle w:val="NormalWeb"/>
+        <w:shd w:val="clear" w:color="auto" w:fill="FFFFFF"/>
+        <w:spacing w:before="0" w:beforeAutospacing="0" w:after="0" w:afterAutospacing="0"/>
+        <w:rPr>
+          <w:rFonts w:ascii="Consolas" w:hAnsi="Consolas"/>
+          <w:color w:val="000000"/>
+          <w:sz w:val="20"/>
+          <w:szCs w:val="20"/>
+        </w:rPr>
+      </w:pPr>
+      <w:r>
+        <w:rPr>
+          <w:rFonts w:ascii="Consolas" w:hAnsi="Consolas"/>
+          <w:color w:val="2A00FF"/>
+          <w:sz w:val="20"/>
+          <w:szCs w:val="20"/>
+        </w:rPr>
+        <w:tab/>
+      </w:r>
+      <w:r>
+        <w:rPr>
+          <w:rFonts w:ascii="Consolas" w:hAnsi="Consolas"/>
+          <w:color w:val="2A00FF"/>
+          <w:sz w:val="20"/>
+          <w:szCs w:val="20"/>
+        </w:rPr>
+        <w:tab/>
+        <w:t xml:space="preserve">           SET ("</w:t>
+      </w:r>
+      <w:proofErr w:type="spellStart"/>
+      <w:r>
+        <w:rPr>
+          <w:rFonts w:ascii="Consolas" w:hAnsi="Consolas"/>
+          <w:color w:val="2A00FF"/>
+          <w:sz w:val="20"/>
+          <w:szCs w:val="20"/>
+        </w:rPr>
+        <w:t>address_first</w:t>
+      </w:r>
+      <w:proofErr w:type="spellEnd"/>
+      <w:r>
+        <w:rPr>
+          <w:rFonts w:ascii="Consolas" w:hAnsi="Consolas"/>
+          <w:color w:val="2A00FF"/>
+          <w:sz w:val="20"/>
+          <w:szCs w:val="20"/>
+        </w:rPr>
+        <w:t>", "</w:t>
+      </w:r>
+      <w:proofErr w:type="spellStart"/>
+      <w:r>
+        <w:rPr>
+          <w:rFonts w:ascii="Consolas" w:hAnsi="Consolas"/>
+          <w:color w:val="2A00FF"/>
+          <w:sz w:val="20"/>
+          <w:szCs w:val="20"/>
+        </w:rPr>
+        <w:t>address_second</w:t>
+      </w:r>
+      <w:proofErr w:type="spellEnd"/>
+      <w:r>
+        <w:rPr>
+          <w:rFonts w:ascii="Consolas" w:hAnsi="Consolas"/>
+          <w:color w:val="2A00FF"/>
+          <w:sz w:val="20"/>
+          <w:szCs w:val="20"/>
+        </w:rPr>
+        <w:t>", "phone") =</w:t>
+      </w:r>
+    </w:p>
+    <w:p>
+      <w:pPr>
+        <w:pStyle w:val="NormalWeb"/>
+        <w:shd w:val="clear" w:color="auto" w:fill="FFFFFF"/>
+        <w:spacing w:before="0" w:beforeAutospacing="0" w:after="0" w:afterAutospacing="0"/>
+        <w:rPr>
+          <w:rFonts w:ascii="Consolas" w:hAnsi="Consolas"/>
+          <w:color w:val="000000"/>
+          <w:sz w:val="20"/>
+          <w:szCs w:val="20"/>
+        </w:rPr>
+      </w:pPr>
+      <w:r>
+        <w:rPr>
+          <w:rFonts w:ascii="Consolas" w:hAnsi="Consolas"/>
+          <w:color w:val="2A00FF"/>
+          <w:sz w:val="20"/>
+          <w:szCs w:val="20"/>
+        </w:rPr>
+        <w:tab/>
+      </w:r>
+      <w:r>
+        <w:rPr>
+          <w:rFonts w:ascii="Consolas" w:hAnsi="Consolas"/>
+          <w:color w:val="2A00FF"/>
+          <w:sz w:val="20"/>
+          <w:szCs w:val="20"/>
+        </w:rPr>
+        <w:tab/>
+        <w:t xml:space="preserve">             (SELECT "public"."employee"."</w:t>
+      </w:r>
+      <w:proofErr w:type="spellStart"/>
+      <w:r>
+        <w:rPr>
+          <w:rFonts w:ascii="Consolas" w:hAnsi="Consolas"/>
+          <w:color w:val="2A00FF"/>
+          <w:sz w:val="20"/>
+          <w:szCs w:val="20"/>
+        </w:rPr>
+        <w:t>first_name</w:t>
+      </w:r>
+      <w:proofErr w:type="spellEnd"/>
+      <w:r>
+        <w:rPr>
+          <w:rFonts w:ascii="Consolas" w:hAnsi="Consolas"/>
+          <w:color w:val="2A00FF"/>
+          <w:sz w:val="20"/>
+          <w:szCs w:val="20"/>
+        </w:rPr>
+        <w:t>",</w:t>
+      </w:r>
+    </w:p>
+    <w:p>
+      <w:pPr>
+        <w:pStyle w:val="NormalWeb"/>
+        <w:shd w:val="clear" w:color="auto" w:fill="FFFFFF"/>
+        <w:spacing w:before="0" w:beforeAutospacing="0" w:after="0" w:afterAutospacing="0"/>
+        <w:rPr>
+          <w:rFonts w:ascii="Consolas" w:hAnsi="Consolas"/>
+          <w:color w:val="000000"/>
+          <w:sz w:val="20"/>
+          <w:szCs w:val="20"/>
+        </w:rPr>
+      </w:pPr>
+      <w:r>
+        <w:rPr>
+          <w:rFonts w:ascii="Consolas" w:hAnsi="Consolas"/>
+          <w:color w:val="2A00FF"/>
+          <w:sz w:val="20"/>
+          <w:szCs w:val="20"/>
+        </w:rPr>
+        <w:tab/>
+      </w:r>
+      <w:r>
+        <w:rPr>
+          <w:rFonts w:ascii="Consolas" w:hAnsi="Consolas"/>
+          <w:color w:val="2A00FF"/>
+          <w:sz w:val="20"/>
+          <w:szCs w:val="20"/>
+        </w:rPr>
+        <w:tab/>
+        <w:t xml:space="preserve">                     "public"."employee"."</w:t>
+      </w:r>
+      <w:proofErr w:type="spellStart"/>
+      <w:r>
+        <w:rPr>
+          <w:rFonts w:ascii="Consolas" w:hAnsi="Consolas"/>
+          <w:color w:val="2A00FF"/>
+          <w:sz w:val="20"/>
+          <w:szCs w:val="20"/>
+        </w:rPr>
+        <w:t>last_name</w:t>
+      </w:r>
+      <w:proofErr w:type="spellEnd"/>
+      <w:r>
+        <w:rPr>
+          <w:rFonts w:ascii="Consolas" w:hAnsi="Consolas"/>
+          <w:color w:val="2A00FF"/>
+          <w:sz w:val="20"/>
+          <w:szCs w:val="20"/>
+        </w:rPr>
+        <w:t>"</w:t>
+      </w:r>
+      <w:proofErr w:type="gramStart"/>
+      <w:r>
+        <w:rPr>
+          <w:rFonts w:ascii="Consolas" w:hAnsi="Consolas"/>
+          <w:color w:val="2A00FF"/>
+          <w:sz w:val="20"/>
+          <w:szCs w:val="20"/>
+        </w:rPr>
+        <w:t>, ?</w:t>
+      </w:r>
+      <w:proofErr w:type="gramEnd"/>
+    </w:p>
+    <w:p>
+      <w:pPr>
+        <w:pStyle w:val="NormalWeb"/>
+        <w:shd w:val="clear" w:color="auto" w:fill="FFFFFF"/>
+        <w:spacing w:before="0" w:beforeAutospacing="0" w:after="0" w:afterAutospacing="0"/>
+        <w:rPr>
+          <w:rFonts w:ascii="Consolas" w:hAnsi="Consolas"/>
+          <w:color w:val="000000"/>
+          <w:sz w:val="20"/>
+          <w:szCs w:val="20"/>
+        </w:rPr>
+      </w:pPr>
+      <w:r>
+        <w:rPr>
+          <w:rFonts w:ascii="Consolas" w:hAnsi="Consolas"/>
+          <w:color w:val="2A00FF"/>
+          <w:sz w:val="20"/>
+          <w:szCs w:val="20"/>
+        </w:rPr>
+        <w:tab/>
+      </w:r>
+      <w:r>
+        <w:rPr>
+          <w:rFonts w:ascii="Consolas" w:hAnsi="Consolas"/>
+          <w:color w:val="2A00FF"/>
+          <w:sz w:val="20"/>
+          <w:szCs w:val="20"/>
+        </w:rPr>
+        <w:tab/>
+        <w:t xml:space="preserve">              FROM "</w:t>
+      </w:r>
+      <w:proofErr w:type="spellStart"/>
+      <w:r>
+        <w:rPr>
+          <w:rFonts w:ascii="Consolas" w:hAnsi="Consolas"/>
+          <w:color w:val="2A00FF"/>
+          <w:sz w:val="20"/>
+          <w:szCs w:val="20"/>
+        </w:rPr>
+        <w:t>public"."employee</w:t>
+      </w:r>
+      <w:proofErr w:type="spellEnd"/>
+      <w:r>
+        <w:rPr>
+          <w:rFonts w:ascii="Consolas" w:hAnsi="Consolas"/>
+          <w:color w:val="2A00FF"/>
+          <w:sz w:val="20"/>
+          <w:szCs w:val="20"/>
+        </w:rPr>
+        <w:t>"</w:t>
+      </w:r>
+    </w:p>
+    <w:p>
+      <w:pPr>
+        <w:pStyle w:val="NormalWeb"/>
+        <w:shd w:val="clear" w:color="auto" w:fill="FFFFFF"/>
+        <w:spacing w:before="0" w:beforeAutospacing="0" w:after="0" w:afterAutospacing="0"/>
+        <w:rPr>
+          <w:rFonts w:ascii="Consolas" w:hAnsi="Consolas"/>
+          <w:color w:val="000000"/>
+          <w:sz w:val="20"/>
+          <w:szCs w:val="20"/>
+        </w:rPr>
+      </w:pPr>
+      <w:r>
+        <w:rPr>
+          <w:rFonts w:ascii="Consolas" w:hAnsi="Consolas"/>
+          <w:color w:val="2A00FF"/>
+          <w:sz w:val="20"/>
+          <w:szCs w:val="20"/>
+        </w:rPr>
+        <w:tab/>
+      </w:r>
+      <w:r>
+        <w:rPr>
+          <w:rFonts w:ascii="Consolas" w:hAnsi="Consolas"/>
+          <w:color w:val="2A00FF"/>
+          <w:sz w:val="20"/>
+          <w:szCs w:val="20"/>
+        </w:rPr>
+        <w:tab/>
+        <w:t xml:space="preserve">              WHERE "public"."employee"."</w:t>
+      </w:r>
+      <w:proofErr w:type="spellStart"/>
+      <w:r>
+        <w:rPr>
+          <w:rFonts w:ascii="Consolas" w:hAnsi="Consolas"/>
+          <w:color w:val="2A00FF"/>
+          <w:sz w:val="20"/>
+          <w:szCs w:val="20"/>
+        </w:rPr>
+        <w:t>job_title</w:t>
+      </w:r>
+      <w:proofErr w:type="spellEnd"/>
+      <w:r>
+        <w:rPr>
+          <w:rFonts w:ascii="Consolas" w:hAnsi="Consolas"/>
+          <w:color w:val="2A00FF"/>
+          <w:sz w:val="20"/>
+          <w:szCs w:val="20"/>
+        </w:rPr>
+        <w:t xml:space="preserve">" </w:t>
+      </w:r>
+      <w:proofErr w:type="gramStart"/>
+      <w:r>
+        <w:rPr>
+          <w:rFonts w:ascii="Consolas" w:hAnsi="Consolas"/>
+          <w:color w:val="2A00FF"/>
+          <w:sz w:val="20"/>
+          <w:szCs w:val="20"/>
+        </w:rPr>
+        <w:t>= ?</w:t>
+      </w:r>
+      <w:proofErr w:type="gramEnd"/>
+      <w:r>
+        <w:rPr>
+          <w:rFonts w:ascii="Consolas" w:hAnsi="Consolas"/>
+          <w:color w:val="2A00FF"/>
+          <w:sz w:val="20"/>
+          <w:szCs w:val="20"/>
+        </w:rPr>
+        <w:t>"""</w:t>
+      </w:r>
+      <w:r>
+        <w:rPr>
+          <w:rFonts w:ascii="Consolas" w:hAnsi="Consolas"/>
+          <w:color w:val="000000"/>
+          <w:sz w:val="20"/>
+          <w:szCs w:val="20"/>
+        </w:rPr>
+        <w:t>;</w:t>
+      </w:r>
+    </w:p>
+    <w:p>
+      <w:bookmarkStart w:id="0" w:name="_GoBack"/>
       <w:bookmarkEnd w:id="0"/>
+    </w:p>
+    <w:p>
+      <w:pPr>
+        <w:ind w:left="426"/>
+      </w:pPr>
+      <w:r>
+        <w:t>The text block is concise, easy to update, and easy to understand</w:t>
+      </w:r>
     </w:p>
     <w:sectPr>
       <w:pgSz w:w="11906" w:h="16838"/>
@@ -891,6 +1338,22 @@
       <w:contextualSpacing/>
     </w:pPr>
   </w:style>
+  <w:style w:type="paragraph" w:styleId="NormalWeb">
+    <w:name w:val="Normal (Web)"/>
+    <w:basedOn w:val="Normal"/>
+    <w:uiPriority w:val="99"/>
+    <w:semiHidden/>
+    <w:unhideWhenUsed/>
+    <w:rsid w:val="004A00A7"/>
+    <w:pPr>
+      <w:spacing w:before="100" w:beforeAutospacing="1" w:after="100" w:afterAutospacing="1" w:line="240" w:lineRule="auto"/>
+    </w:pPr>
+    <w:rPr>
+      <w:rFonts w:ascii="Times New Roman" w:eastAsia="Times New Roman" w:hAnsi="Times New Roman" w:cs="Times New Roman"/>
+      <w:szCs w:val="24"/>
+      <w:lang w:eastAsia="en-ZA"/>
+    </w:rPr>
+  </w:style>
 </w:styles>
 </file>
 

</xml_diff>

<commit_message>
text bloxk of a json text
</commit_message>
<xml_diff>
--- a/Java Coding Problems/Chapter 1 - Text Blocks Locales Numbers and Math/Chapter 1  - Java-Coding-Problems.docx
+++ b/Java Coding Problems/Chapter 1 - Text Blocks Locales Numbers and Math/Chapter 1  - Java-Coding-Problems.docx
@@ -321,9 +321,6 @@
       </w:pPr>
     </w:p>
     <w:p>
-      <w:pPr>
-        <w:ind w:left="426"/>
-      </w:pPr>
       <w:r>
         <w:t xml:space="preserve">All the previous examples have a bunch of shortcomings in common. The most important of these is that none of these examples represents a truly multiline string literal, and the degree of readability is seriously affected by the escaping characters and </w:t>
       </w:r>
@@ -333,33 +330,21 @@
       </w:r>
     </w:p>
     <w:p>
-      <w:pPr>
-        <w:ind w:left="426"/>
-      </w:pPr>
       <w:r>
         <w:t>Introducing text blocks (JDK 13/15)</w:t>
       </w:r>
     </w:p>
     <w:p>
-      <w:pPr>
-        <w:ind w:left="426"/>
-      </w:pPr>
       <w:r>
         <w:t xml:space="preserve">JDK 13 (JEP 355) offers a preview feature that aims to add support for multiline string literals. Over </w:t>
       </w:r>
     </w:p>
     <w:p>
-      <w:pPr>
-        <w:ind w:left="426"/>
-      </w:pPr>
       <w:r>
         <w:t xml:space="preserve">two versions, in JDK 15 (JEP 378), the text block feature has become final and permanent for use. But </w:t>
       </w:r>
     </w:p>
     <w:p>
-      <w:pPr>
-        <w:ind w:left="426"/>
-      </w:pPr>
       <w:r>
         <w:t>that’s enough history; let’s quickly see how text blocks shape our multiline SQL string:</w:t>
       </w:r>
@@ -787,17 +772,481 @@
         <w:t>;</w:t>
       </w:r>
     </w:p>
-    <w:p>
+    <w:p/>
+    <w:p>
+      <w:r>
+        <w:t>The text block is concise, easy to update, and easy to understand</w:t>
+      </w:r>
+    </w:p>
+    <w:p>
+      <w:r>
+        <w:t>Here is another example that embeds a piece of JSON information:</w:t>
+      </w:r>
+    </w:p>
+    <w:p>
+      <w:pPr>
+        <w:pStyle w:val="NormalWeb"/>
+        <w:shd w:val="clear" w:color="auto" w:fill="FFFFFF"/>
+        <w:spacing w:before="0" w:beforeAutospacing="0" w:after="0" w:afterAutospacing="0"/>
+        <w:rPr>
+          <w:rFonts w:ascii="Consolas" w:hAnsi="Consolas"/>
+          <w:color w:val="000000"/>
+          <w:sz w:val="20"/>
+          <w:szCs w:val="20"/>
+        </w:rPr>
+      </w:pPr>
+      <w:r>
+        <w:rPr>
+          <w:rFonts w:ascii="Consolas" w:hAnsi="Consolas"/>
+          <w:color w:val="000000"/>
+          <w:sz w:val="20"/>
+          <w:szCs w:val="20"/>
+        </w:rPr>
+        <w:t xml:space="preserve">String </w:t>
+      </w:r>
+      <w:proofErr w:type="spellStart"/>
+      <w:r>
+        <w:rPr>
+          <w:rFonts w:ascii="Consolas" w:hAnsi="Consolas"/>
+          <w:color w:val="6A3E3E"/>
+          <w:sz w:val="20"/>
+          <w:szCs w:val="20"/>
+        </w:rPr>
+        <w:t>json</w:t>
+      </w:r>
+      <w:proofErr w:type="spellEnd"/>
+      <w:r>
+        <w:rPr>
+          <w:rFonts w:ascii="Consolas" w:hAnsi="Consolas"/>
+          <w:color w:val="000000"/>
+          <w:sz w:val="20"/>
+          <w:szCs w:val="20"/>
+        </w:rPr>
+        <w:t xml:space="preserve"> = </w:t>
+      </w:r>
+      <w:r>
+        <w:rPr>
+          <w:rFonts w:ascii="Consolas" w:hAnsi="Consolas"/>
+          <w:color w:val="2A00FF"/>
+          <w:sz w:val="20"/>
+          <w:szCs w:val="20"/>
+        </w:rPr>
+        <w:t>"""</w:t>
+      </w:r>
+    </w:p>
+    <w:p>
+      <w:pPr>
+        <w:pStyle w:val="NormalWeb"/>
+        <w:shd w:val="clear" w:color="auto" w:fill="FFFFFF"/>
+        <w:spacing w:before="0" w:beforeAutospacing="0" w:after="0" w:afterAutospacing="0"/>
+        <w:rPr>
+          <w:rFonts w:ascii="Consolas" w:hAnsi="Consolas"/>
+          <w:color w:val="000000"/>
+          <w:sz w:val="20"/>
+          <w:szCs w:val="20"/>
+        </w:rPr>
+      </w:pPr>
+      <w:r>
+        <w:rPr>
+          <w:rFonts w:ascii="Consolas" w:hAnsi="Consolas"/>
+          <w:color w:val="2A00FF"/>
+          <w:sz w:val="20"/>
+          <w:szCs w:val="20"/>
+        </w:rPr>
+        <w:tab/>
+        <w:t xml:space="preserve">              {</w:t>
+      </w:r>
+    </w:p>
+    <w:p>
+      <w:pPr>
+        <w:pStyle w:val="NormalWeb"/>
+        <w:shd w:val="clear" w:color="auto" w:fill="FFFFFF"/>
+        <w:spacing w:before="0" w:beforeAutospacing="0" w:after="0" w:afterAutospacing="0"/>
+        <w:rPr>
+          <w:rFonts w:ascii="Consolas" w:hAnsi="Consolas"/>
+          <w:color w:val="000000"/>
+          <w:sz w:val="20"/>
+          <w:szCs w:val="20"/>
+        </w:rPr>
+      </w:pPr>
+      <w:r>
+        <w:rPr>
+          <w:rFonts w:ascii="Consolas" w:hAnsi="Consolas"/>
+          <w:color w:val="2A00FF"/>
+          <w:sz w:val="20"/>
+          <w:szCs w:val="20"/>
+        </w:rPr>
+        <w:tab/>
+        <w:t xml:space="preserve">                "widget": {</w:t>
+      </w:r>
+    </w:p>
+    <w:p>
+      <w:pPr>
+        <w:pStyle w:val="NormalWeb"/>
+        <w:shd w:val="clear" w:color="auto" w:fill="FFFFFF"/>
+        <w:spacing w:before="0" w:beforeAutospacing="0" w:after="0" w:afterAutospacing="0"/>
+        <w:rPr>
+          <w:rFonts w:ascii="Consolas" w:hAnsi="Consolas"/>
+          <w:color w:val="000000"/>
+          <w:sz w:val="20"/>
+          <w:szCs w:val="20"/>
+        </w:rPr>
+      </w:pPr>
+      <w:r>
+        <w:rPr>
+          <w:rFonts w:ascii="Consolas" w:hAnsi="Consolas"/>
+          <w:color w:val="2A00FF"/>
+          <w:sz w:val="20"/>
+          <w:szCs w:val="20"/>
+        </w:rPr>
+        <w:tab/>
+        <w:t xml:space="preserve">                  "debug": "on",</w:t>
+      </w:r>
+    </w:p>
+    <w:p>
+      <w:pPr>
+        <w:pStyle w:val="NormalWeb"/>
+        <w:shd w:val="clear" w:color="auto" w:fill="FFFFFF"/>
+        <w:spacing w:before="0" w:beforeAutospacing="0" w:after="0" w:afterAutospacing="0"/>
+        <w:rPr>
+          <w:rFonts w:ascii="Consolas" w:hAnsi="Consolas"/>
+          <w:color w:val="000000"/>
+          <w:sz w:val="20"/>
+          <w:szCs w:val="20"/>
+        </w:rPr>
+      </w:pPr>
+      <w:r>
+        <w:rPr>
+          <w:rFonts w:ascii="Consolas" w:hAnsi="Consolas"/>
+          <w:color w:val="2A00FF"/>
+          <w:sz w:val="20"/>
+          <w:szCs w:val="20"/>
+        </w:rPr>
+        <w:tab/>
+        <w:t xml:space="preserve">                  "window": {</w:t>
+      </w:r>
+    </w:p>
+    <w:p>
+      <w:pPr>
+        <w:pStyle w:val="NormalWeb"/>
+        <w:shd w:val="clear" w:color="auto" w:fill="FFFFFF"/>
+        <w:spacing w:before="0" w:beforeAutospacing="0" w:after="0" w:afterAutospacing="0"/>
+        <w:rPr>
+          <w:rFonts w:ascii="Consolas" w:hAnsi="Consolas"/>
+          <w:color w:val="000000"/>
+          <w:sz w:val="20"/>
+          <w:szCs w:val="20"/>
+        </w:rPr>
+      </w:pPr>
+      <w:r>
+        <w:rPr>
+          <w:rFonts w:ascii="Consolas" w:hAnsi="Consolas"/>
+          <w:color w:val="2A00FF"/>
+          <w:sz w:val="20"/>
+          <w:szCs w:val="20"/>
+        </w:rPr>
+        <w:tab/>
+        <w:t xml:space="preserve">                    "title": "Sample Widget 1",</w:t>
+      </w:r>
+    </w:p>
+    <w:p>
+      <w:pPr>
+        <w:pStyle w:val="NormalWeb"/>
+        <w:shd w:val="clear" w:color="auto" w:fill="FFFFFF"/>
+        <w:spacing w:before="0" w:beforeAutospacing="0" w:after="0" w:afterAutospacing="0"/>
+        <w:rPr>
+          <w:rFonts w:ascii="Consolas" w:hAnsi="Consolas"/>
+          <w:color w:val="000000"/>
+          <w:sz w:val="20"/>
+          <w:szCs w:val="20"/>
+        </w:rPr>
+      </w:pPr>
+      <w:r>
+        <w:rPr>
+          <w:rFonts w:ascii="Consolas" w:hAnsi="Consolas"/>
+          <w:color w:val="2A00FF"/>
+          <w:sz w:val="20"/>
+          <w:szCs w:val="20"/>
+        </w:rPr>
+        <w:tab/>
+        <w:t xml:space="preserve">                    "name": "</w:t>
+      </w:r>
+      <w:proofErr w:type="spellStart"/>
+      <w:r>
+        <w:rPr>
+          <w:rFonts w:ascii="Consolas" w:hAnsi="Consolas"/>
+          <w:color w:val="2A00FF"/>
+          <w:sz w:val="20"/>
+          <w:szCs w:val="20"/>
+        </w:rPr>
+        <w:t>back_window</w:t>
+      </w:r>
+      <w:proofErr w:type="spellEnd"/>
+      <w:r>
+        <w:rPr>
+          <w:rFonts w:ascii="Consolas" w:hAnsi="Consolas"/>
+          <w:color w:val="2A00FF"/>
+          <w:sz w:val="20"/>
+          <w:szCs w:val="20"/>
+        </w:rPr>
+        <w:t>"</w:t>
+      </w:r>
+    </w:p>
+    <w:p>
+      <w:pPr>
+        <w:pStyle w:val="NormalWeb"/>
+        <w:shd w:val="clear" w:color="auto" w:fill="FFFFFF"/>
+        <w:spacing w:before="0" w:beforeAutospacing="0" w:after="0" w:afterAutospacing="0"/>
+        <w:rPr>
+          <w:rFonts w:ascii="Consolas" w:hAnsi="Consolas"/>
+          <w:color w:val="000000"/>
+          <w:sz w:val="20"/>
+          <w:szCs w:val="20"/>
+        </w:rPr>
+      </w:pPr>
+      <w:r>
+        <w:rPr>
+          <w:rFonts w:ascii="Consolas" w:hAnsi="Consolas"/>
+          <w:color w:val="2A00FF"/>
+          <w:sz w:val="20"/>
+          <w:szCs w:val="20"/>
+        </w:rPr>
+        <w:t xml:space="preserve">                  },</w:t>
+      </w:r>
+    </w:p>
+    <w:p>
+      <w:pPr>
+        <w:pStyle w:val="NormalWeb"/>
+        <w:shd w:val="clear" w:color="auto" w:fill="FFFFFF"/>
+        <w:spacing w:before="0" w:beforeAutospacing="0" w:after="0" w:afterAutospacing="0"/>
+        <w:rPr>
+          <w:rFonts w:ascii="Consolas" w:hAnsi="Consolas"/>
+          <w:color w:val="000000"/>
+          <w:sz w:val="20"/>
+          <w:szCs w:val="20"/>
+        </w:rPr>
+      </w:pPr>
+      <w:r>
+        <w:rPr>
+          <w:rFonts w:ascii="Consolas" w:hAnsi="Consolas"/>
+          <w:color w:val="2A00FF"/>
+          <w:sz w:val="20"/>
+          <w:szCs w:val="20"/>
+        </w:rPr>
+        <w:t xml:space="preserve">                  "image": {</w:t>
+      </w:r>
+    </w:p>
+    <w:p>
+      <w:pPr>
+        <w:pStyle w:val="NormalWeb"/>
+        <w:shd w:val="clear" w:color="auto" w:fill="FFFFFF"/>
+        <w:spacing w:before="0" w:beforeAutospacing="0" w:after="0" w:afterAutospacing="0"/>
+        <w:rPr>
+          <w:rFonts w:ascii="Consolas" w:hAnsi="Consolas"/>
+          <w:color w:val="000000"/>
+          <w:sz w:val="20"/>
+          <w:szCs w:val="20"/>
+        </w:rPr>
+      </w:pPr>
+      <w:r>
+        <w:rPr>
+          <w:rFonts w:ascii="Consolas" w:hAnsi="Consolas"/>
+          <w:color w:val="2A00FF"/>
+          <w:sz w:val="20"/>
+          <w:szCs w:val="20"/>
+        </w:rPr>
+        <w:t xml:space="preserve">                    "</w:t>
+      </w:r>
+      <w:proofErr w:type="spellStart"/>
+      <w:r>
+        <w:rPr>
+          <w:rFonts w:ascii="Consolas" w:hAnsi="Consolas"/>
+          <w:color w:val="2A00FF"/>
+          <w:sz w:val="20"/>
+          <w:szCs w:val="20"/>
+        </w:rPr>
+        <w:t>src</w:t>
+      </w:r>
+      <w:proofErr w:type="spellEnd"/>
+      <w:r>
+        <w:rPr>
+          <w:rFonts w:ascii="Consolas" w:hAnsi="Consolas"/>
+          <w:color w:val="2A00FF"/>
+          <w:sz w:val="20"/>
+          <w:szCs w:val="20"/>
+        </w:rPr>
+        <w:t>": "images\\sw.png"</w:t>
+      </w:r>
+    </w:p>
+    <w:p>
+      <w:pPr>
+        <w:pStyle w:val="NormalWeb"/>
+        <w:shd w:val="clear" w:color="auto" w:fill="FFFFFF"/>
+        <w:spacing w:before="0" w:beforeAutospacing="0" w:after="0" w:afterAutospacing="0"/>
+        <w:rPr>
+          <w:rFonts w:ascii="Consolas" w:hAnsi="Consolas"/>
+          <w:color w:val="000000"/>
+          <w:sz w:val="20"/>
+          <w:szCs w:val="20"/>
+        </w:rPr>
+      </w:pPr>
+      <w:r>
+        <w:rPr>
+          <w:rFonts w:ascii="Consolas" w:hAnsi="Consolas"/>
+          <w:color w:val="2A00FF"/>
+          <w:sz w:val="20"/>
+          <w:szCs w:val="20"/>
+        </w:rPr>
+        <w:t xml:space="preserve">                  },</w:t>
+      </w:r>
+    </w:p>
+    <w:p>
+      <w:pPr>
+        <w:pStyle w:val="NormalWeb"/>
+        <w:shd w:val="clear" w:color="auto" w:fill="FFFFFF"/>
+        <w:spacing w:before="0" w:beforeAutospacing="0" w:after="0" w:afterAutospacing="0"/>
+        <w:rPr>
+          <w:rFonts w:ascii="Consolas" w:hAnsi="Consolas"/>
+          <w:color w:val="000000"/>
+          <w:sz w:val="20"/>
+          <w:szCs w:val="20"/>
+        </w:rPr>
+      </w:pPr>
+      <w:r>
+        <w:rPr>
+          <w:rFonts w:ascii="Consolas" w:hAnsi="Consolas"/>
+          <w:color w:val="2A00FF"/>
+          <w:sz w:val="20"/>
+          <w:szCs w:val="20"/>
+        </w:rPr>
+        <w:t xml:space="preserve">                  "text": {</w:t>
+      </w:r>
+    </w:p>
+    <w:p>
+      <w:pPr>
+        <w:pStyle w:val="NormalWeb"/>
+        <w:shd w:val="clear" w:color="auto" w:fill="FFFFFF"/>
+        <w:spacing w:before="0" w:beforeAutospacing="0" w:after="0" w:afterAutospacing="0"/>
+        <w:rPr>
+          <w:rFonts w:ascii="Consolas" w:hAnsi="Consolas"/>
+          <w:color w:val="000000"/>
+          <w:sz w:val="20"/>
+          <w:szCs w:val="20"/>
+        </w:rPr>
+      </w:pPr>
+      <w:r>
+        <w:rPr>
+          <w:rFonts w:ascii="Consolas" w:hAnsi="Consolas"/>
+          <w:color w:val="2A00FF"/>
+          <w:sz w:val="20"/>
+          <w:szCs w:val="20"/>
+        </w:rPr>
+        <w:t xml:space="preserve">                    "data": "Click Me",</w:t>
+      </w:r>
+    </w:p>
+    <w:p>
+      <w:pPr>
+        <w:pStyle w:val="NormalWeb"/>
+        <w:shd w:val="clear" w:color="auto" w:fill="FFFFFF"/>
+        <w:spacing w:before="0" w:beforeAutospacing="0" w:after="0" w:afterAutospacing="0"/>
+        <w:rPr>
+          <w:rFonts w:ascii="Consolas" w:hAnsi="Consolas"/>
+          <w:color w:val="000000"/>
+          <w:sz w:val="20"/>
+          <w:szCs w:val="20"/>
+        </w:rPr>
+      </w:pPr>
+      <w:r>
+        <w:rPr>
+          <w:rFonts w:ascii="Consolas" w:hAnsi="Consolas"/>
+          <w:color w:val="2A00FF"/>
+          <w:sz w:val="20"/>
+          <w:szCs w:val="20"/>
+        </w:rPr>
+        <w:t xml:space="preserve">                    "size": 39</w:t>
+      </w:r>
+    </w:p>
+    <w:p>
+      <w:pPr>
+        <w:pStyle w:val="NormalWeb"/>
+        <w:shd w:val="clear" w:color="auto" w:fill="FFFFFF"/>
+        <w:spacing w:before="0" w:beforeAutospacing="0" w:after="0" w:afterAutospacing="0"/>
+        <w:rPr>
+          <w:rFonts w:ascii="Consolas" w:hAnsi="Consolas"/>
+          <w:color w:val="000000"/>
+          <w:sz w:val="20"/>
+          <w:szCs w:val="20"/>
+        </w:rPr>
+      </w:pPr>
+      <w:r>
+        <w:rPr>
+          <w:rFonts w:ascii="Consolas" w:hAnsi="Consolas"/>
+          <w:color w:val="2A00FF"/>
+          <w:sz w:val="20"/>
+          <w:szCs w:val="20"/>
+        </w:rPr>
+        <w:t xml:space="preserve">                  }</w:t>
+      </w:r>
+    </w:p>
+    <w:p>
+      <w:pPr>
+        <w:pStyle w:val="NormalWeb"/>
+        <w:shd w:val="clear" w:color="auto" w:fill="FFFFFF"/>
+        <w:spacing w:before="0" w:beforeAutospacing="0" w:after="0" w:afterAutospacing="0"/>
+        <w:rPr>
+          <w:rFonts w:ascii="Consolas" w:hAnsi="Consolas"/>
+          <w:color w:val="000000"/>
+          <w:sz w:val="20"/>
+          <w:szCs w:val="20"/>
+        </w:rPr>
+      </w:pPr>
+      <w:r>
+        <w:rPr>
+          <w:rFonts w:ascii="Consolas" w:hAnsi="Consolas"/>
+          <w:color w:val="2A00FF"/>
+          <w:sz w:val="20"/>
+          <w:szCs w:val="20"/>
+        </w:rPr>
+        <w:t xml:space="preserve">                }</w:t>
+      </w:r>
+    </w:p>
+    <w:p>
+      <w:pPr>
+        <w:pStyle w:val="NormalWeb"/>
+        <w:shd w:val="clear" w:color="auto" w:fill="FFFFFF"/>
+        <w:spacing w:before="0" w:beforeAutospacing="0" w:after="0" w:afterAutospacing="0"/>
+        <w:rPr>
+          <w:rFonts w:ascii="Consolas" w:hAnsi="Consolas"/>
+          <w:color w:val="000000"/>
+          <w:sz w:val="20"/>
+          <w:szCs w:val="20"/>
+        </w:rPr>
+      </w:pPr>
       <w:bookmarkStart w:id="0" w:name="_GoBack"/>
-      <w:bookmarkEnd w:id="0"/>
-    </w:p>
+      <w:r>
+        <w:rPr>
+          <w:rFonts w:ascii="Consolas" w:hAnsi="Consolas"/>
+          <w:color w:val="2A00FF"/>
+          <w:sz w:val="20"/>
+          <w:szCs w:val="20"/>
+        </w:rPr>
+        <w:t xml:space="preserve">              }"""</w:t>
+      </w:r>
+      <w:r>
+        <w:rPr>
+          <w:rFonts w:ascii="Consolas" w:hAnsi="Consolas"/>
+          <w:color w:val="000000"/>
+          <w:sz w:val="20"/>
+          <w:szCs w:val="20"/>
+        </w:rPr>
+        <w:t>;</w:t>
+      </w:r>
+    </w:p>
+    <w:bookmarkEnd w:id="0"/>
     <w:p>
       <w:pPr>
         <w:ind w:left="426"/>
       </w:pPr>
-      <w:r>
-        <w:t>The text block is concise, easy to update, and easy to understand</w:t>
-      </w:r>
     </w:p>
     <w:sectPr>
       <w:pgSz w:w="11906" w:h="16838"/>

</xml_diff>

<commit_message>
representing a piece of HTML as a text block
</commit_message>
<xml_diff>
--- a/Java Coding Problems/Chapter 1 - Text Blocks Locales Numbers and Math/Chapter 1  - Java-Coding-Problems.docx
+++ b/Java Coding Problems/Chapter 1 - Text Blocks Locales Numbers and Math/Chapter 1  - Java-Coding-Problems.docx
@@ -1222,31 +1222,601 @@
           <w:szCs w:val="20"/>
         </w:rPr>
       </w:pPr>
+      <w:r>
+        <w:rPr>
+          <w:rFonts w:ascii="Consolas" w:hAnsi="Consolas"/>
+          <w:color w:val="2A00FF"/>
+          <w:sz w:val="20"/>
+          <w:szCs w:val="20"/>
+        </w:rPr>
+        <w:t xml:space="preserve">              }"""</w:t>
+      </w:r>
+      <w:r>
+        <w:rPr>
+          <w:rFonts w:ascii="Consolas" w:hAnsi="Consolas"/>
+          <w:color w:val="000000"/>
+          <w:sz w:val="20"/>
+          <w:szCs w:val="20"/>
+        </w:rPr>
+        <w:t>;</w:t>
+      </w:r>
+    </w:p>
+    <w:p>
+      <w:pPr>
+        <w:ind w:left="426"/>
+      </w:pPr>
+    </w:p>
+    <w:p>
+      <w:pPr>
+        <w:ind w:left="426"/>
+      </w:pPr>
+      <w:r>
+        <w:t>How about representing a piece of HTML as a text block? Sure, here it is</w:t>
+      </w:r>
+      <w:r>
+        <w:t>:</w:t>
+      </w:r>
+    </w:p>
+    <w:p>
+      <w:pPr>
+        <w:pStyle w:val="NormalWeb"/>
+        <w:shd w:val="clear" w:color="auto" w:fill="FFFFFF"/>
+        <w:spacing w:before="0" w:beforeAutospacing="0" w:after="0" w:afterAutospacing="0"/>
+        <w:rPr>
+          <w:rFonts w:ascii="Consolas" w:hAnsi="Consolas"/>
+          <w:color w:val="000000"/>
+          <w:sz w:val="20"/>
+          <w:szCs w:val="20"/>
+        </w:rPr>
+      </w:pPr>
+      <w:r>
+        <w:rPr>
+          <w:rFonts w:ascii="Consolas" w:hAnsi="Consolas"/>
+          <w:color w:val="000000"/>
+          <w:sz w:val="20"/>
+          <w:szCs w:val="20"/>
+        </w:rPr>
+        <w:t xml:space="preserve">String </w:t>
+      </w:r>
+      <w:r>
+        <w:rPr>
+          <w:rFonts w:ascii="Consolas" w:hAnsi="Consolas"/>
+          <w:color w:val="6A3E3E"/>
+          <w:sz w:val="20"/>
+          <w:szCs w:val="20"/>
+        </w:rPr>
+        <w:t>html</w:t>
+      </w:r>
+      <w:r>
+        <w:rPr>
+          <w:rFonts w:ascii="Consolas" w:hAnsi="Consolas"/>
+          <w:color w:val="000000"/>
+          <w:sz w:val="20"/>
+          <w:szCs w:val="20"/>
+        </w:rPr>
+        <w:t xml:space="preserve"> = </w:t>
+      </w:r>
+      <w:r>
+        <w:rPr>
+          <w:rFonts w:ascii="Consolas" w:hAnsi="Consolas"/>
+          <w:color w:val="2A00FF"/>
+          <w:sz w:val="20"/>
+          <w:szCs w:val="20"/>
+        </w:rPr>
+        <w:t>"""</w:t>
+      </w:r>
+    </w:p>
+    <w:p>
+      <w:pPr>
+        <w:pStyle w:val="NormalWeb"/>
+        <w:shd w:val="clear" w:color="auto" w:fill="FFFFFF"/>
+        <w:spacing w:before="0" w:beforeAutospacing="0" w:after="0" w:afterAutospacing="0"/>
+        <w:rPr>
+          <w:rFonts w:ascii="Consolas" w:hAnsi="Consolas"/>
+          <w:color w:val="000000"/>
+          <w:sz w:val="20"/>
+          <w:szCs w:val="20"/>
+        </w:rPr>
+      </w:pPr>
+      <w:r>
+        <w:rPr>
+          <w:rFonts w:ascii="Consolas" w:hAnsi="Consolas"/>
+          <w:color w:val="2A00FF"/>
+          <w:sz w:val="20"/>
+          <w:szCs w:val="20"/>
+        </w:rPr>
+        <w:tab/>
+        <w:t xml:space="preserve">              &lt;table&gt;</w:t>
+      </w:r>
+    </w:p>
+    <w:p>
+      <w:pPr>
+        <w:pStyle w:val="NormalWeb"/>
+        <w:shd w:val="clear" w:color="auto" w:fill="FFFFFF"/>
+        <w:spacing w:before="0" w:beforeAutospacing="0" w:after="0" w:afterAutospacing="0"/>
+        <w:rPr>
+          <w:rFonts w:ascii="Consolas" w:hAnsi="Consolas"/>
+          <w:color w:val="000000"/>
+          <w:sz w:val="20"/>
+          <w:szCs w:val="20"/>
+        </w:rPr>
+      </w:pPr>
+      <w:r>
+        <w:rPr>
+          <w:rFonts w:ascii="Consolas" w:hAnsi="Consolas"/>
+          <w:color w:val="2A00FF"/>
+          <w:sz w:val="20"/>
+          <w:szCs w:val="20"/>
+        </w:rPr>
+        <w:tab/>
+        <w:t xml:space="preserve">                &lt;</w:t>
+      </w:r>
+      <w:proofErr w:type="spellStart"/>
+      <w:r>
+        <w:rPr>
+          <w:rFonts w:ascii="Consolas" w:hAnsi="Consolas"/>
+          <w:color w:val="2A00FF"/>
+          <w:sz w:val="20"/>
+          <w:szCs w:val="20"/>
+        </w:rPr>
+        <w:t>tr</w:t>
+      </w:r>
+      <w:proofErr w:type="spellEnd"/>
+      <w:r>
+        <w:rPr>
+          <w:rFonts w:ascii="Consolas" w:hAnsi="Consolas"/>
+          <w:color w:val="2A00FF"/>
+          <w:sz w:val="20"/>
+          <w:szCs w:val="20"/>
+        </w:rPr>
+        <w:t>&gt;</w:t>
+      </w:r>
+    </w:p>
+    <w:p>
+      <w:pPr>
+        <w:pStyle w:val="NormalWeb"/>
+        <w:shd w:val="clear" w:color="auto" w:fill="FFFFFF"/>
+        <w:spacing w:before="0" w:beforeAutospacing="0" w:after="0" w:afterAutospacing="0"/>
+        <w:rPr>
+          <w:rFonts w:ascii="Consolas" w:hAnsi="Consolas"/>
+          <w:color w:val="000000"/>
+          <w:sz w:val="20"/>
+          <w:szCs w:val="20"/>
+        </w:rPr>
+      </w:pPr>
+      <w:r>
+        <w:rPr>
+          <w:rFonts w:ascii="Consolas" w:hAnsi="Consolas"/>
+          <w:color w:val="2A00FF"/>
+          <w:sz w:val="20"/>
+          <w:szCs w:val="20"/>
+        </w:rPr>
+        <w:tab/>
+        <w:t xml:space="preserve">                  &lt;</w:t>
+      </w:r>
+      <w:proofErr w:type="spellStart"/>
+      <w:r>
+        <w:rPr>
+          <w:rFonts w:ascii="Consolas" w:hAnsi="Consolas"/>
+          <w:color w:val="2A00FF"/>
+          <w:sz w:val="20"/>
+          <w:szCs w:val="20"/>
+        </w:rPr>
+        <w:t>thcolspan</w:t>
+      </w:r>
+      <w:proofErr w:type="spellEnd"/>
+      <w:r>
+        <w:rPr>
+          <w:rFonts w:ascii="Consolas" w:hAnsi="Consolas"/>
+          <w:color w:val="2A00FF"/>
+          <w:sz w:val="20"/>
+          <w:szCs w:val="20"/>
+        </w:rPr>
+        <w:t>="2"&gt;Name&lt;/</w:t>
+      </w:r>
+      <w:proofErr w:type="spellStart"/>
+      <w:r>
+        <w:rPr>
+          <w:rFonts w:ascii="Consolas" w:hAnsi="Consolas"/>
+          <w:color w:val="2A00FF"/>
+          <w:sz w:val="20"/>
+          <w:szCs w:val="20"/>
+        </w:rPr>
+        <w:t>th</w:t>
+      </w:r>
+      <w:proofErr w:type="spellEnd"/>
+      <w:r>
+        <w:rPr>
+          <w:rFonts w:ascii="Consolas" w:hAnsi="Consolas"/>
+          <w:color w:val="2A00FF"/>
+          <w:sz w:val="20"/>
+          <w:szCs w:val="20"/>
+        </w:rPr>
+        <w:t>&gt;</w:t>
+      </w:r>
+    </w:p>
+    <w:p>
+      <w:pPr>
+        <w:pStyle w:val="NormalWeb"/>
+        <w:shd w:val="clear" w:color="auto" w:fill="FFFFFF"/>
+        <w:spacing w:before="0" w:beforeAutospacing="0" w:after="0" w:afterAutospacing="0"/>
+        <w:rPr>
+          <w:rFonts w:ascii="Consolas" w:hAnsi="Consolas"/>
+          <w:color w:val="000000"/>
+          <w:sz w:val="20"/>
+          <w:szCs w:val="20"/>
+        </w:rPr>
+      </w:pPr>
+      <w:r>
+        <w:rPr>
+          <w:rFonts w:ascii="Consolas" w:hAnsi="Consolas"/>
+          <w:color w:val="2A00FF"/>
+          <w:sz w:val="20"/>
+          <w:szCs w:val="20"/>
+        </w:rPr>
+        <w:tab/>
+        <w:t xml:space="preserve">                  &lt;</w:t>
+      </w:r>
+      <w:proofErr w:type="spellStart"/>
+      <w:r>
+        <w:rPr>
+          <w:rFonts w:ascii="Consolas" w:hAnsi="Consolas"/>
+          <w:color w:val="2A00FF"/>
+          <w:sz w:val="20"/>
+          <w:szCs w:val="20"/>
+        </w:rPr>
+        <w:t>th</w:t>
+      </w:r>
+      <w:proofErr w:type="spellEnd"/>
+      <w:r>
+        <w:rPr>
+          <w:rFonts w:ascii="Consolas" w:hAnsi="Consolas"/>
+          <w:color w:val="2A00FF"/>
+          <w:sz w:val="20"/>
+          <w:szCs w:val="20"/>
+        </w:rPr>
+        <w:t>&gt;Age&lt;/</w:t>
+      </w:r>
+      <w:proofErr w:type="spellStart"/>
+      <w:r>
+        <w:rPr>
+          <w:rFonts w:ascii="Consolas" w:hAnsi="Consolas"/>
+          <w:color w:val="2A00FF"/>
+          <w:sz w:val="20"/>
+          <w:szCs w:val="20"/>
+        </w:rPr>
+        <w:t>th</w:t>
+      </w:r>
+      <w:proofErr w:type="spellEnd"/>
+      <w:r>
+        <w:rPr>
+          <w:rFonts w:ascii="Consolas" w:hAnsi="Consolas"/>
+          <w:color w:val="2A00FF"/>
+          <w:sz w:val="20"/>
+          <w:szCs w:val="20"/>
+        </w:rPr>
+        <w:t>&gt;</w:t>
+      </w:r>
+    </w:p>
+    <w:p>
+      <w:pPr>
+        <w:pStyle w:val="NormalWeb"/>
+        <w:shd w:val="clear" w:color="auto" w:fill="FFFFFF"/>
+        <w:spacing w:before="0" w:beforeAutospacing="0" w:after="0" w:afterAutospacing="0"/>
+        <w:rPr>
+          <w:rFonts w:ascii="Consolas" w:hAnsi="Consolas"/>
+          <w:color w:val="000000"/>
+          <w:sz w:val="20"/>
+          <w:szCs w:val="20"/>
+        </w:rPr>
+      </w:pPr>
+      <w:r>
+        <w:rPr>
+          <w:rFonts w:ascii="Consolas" w:hAnsi="Consolas"/>
+          <w:color w:val="2A00FF"/>
+          <w:sz w:val="20"/>
+          <w:szCs w:val="20"/>
+        </w:rPr>
+        <w:tab/>
+        <w:t xml:space="preserve">                &lt;/</w:t>
+      </w:r>
+      <w:proofErr w:type="spellStart"/>
+      <w:r>
+        <w:rPr>
+          <w:rFonts w:ascii="Consolas" w:hAnsi="Consolas"/>
+          <w:color w:val="2A00FF"/>
+          <w:sz w:val="20"/>
+          <w:szCs w:val="20"/>
+        </w:rPr>
+        <w:t>tr</w:t>
+      </w:r>
+      <w:proofErr w:type="spellEnd"/>
+      <w:r>
+        <w:rPr>
+          <w:rFonts w:ascii="Consolas" w:hAnsi="Consolas"/>
+          <w:color w:val="2A00FF"/>
+          <w:sz w:val="20"/>
+          <w:szCs w:val="20"/>
+        </w:rPr>
+        <w:t>&gt;</w:t>
+      </w:r>
+    </w:p>
+    <w:p>
+      <w:pPr>
+        <w:pStyle w:val="NormalWeb"/>
+        <w:shd w:val="clear" w:color="auto" w:fill="FFFFFF"/>
+        <w:spacing w:before="0" w:beforeAutospacing="0" w:after="0" w:afterAutospacing="0"/>
+        <w:rPr>
+          <w:rFonts w:ascii="Consolas" w:hAnsi="Consolas"/>
+          <w:color w:val="000000"/>
+          <w:sz w:val="20"/>
+          <w:szCs w:val="20"/>
+        </w:rPr>
+      </w:pPr>
+      <w:r>
+        <w:rPr>
+          <w:rFonts w:ascii="Consolas" w:hAnsi="Consolas"/>
+          <w:color w:val="2A00FF"/>
+          <w:sz w:val="20"/>
+          <w:szCs w:val="20"/>
+        </w:rPr>
+        <w:lastRenderedPageBreak/>
+        <w:tab/>
+        <w:t xml:space="preserve">                &lt;</w:t>
+      </w:r>
+      <w:proofErr w:type="spellStart"/>
+      <w:r>
+        <w:rPr>
+          <w:rFonts w:ascii="Consolas" w:hAnsi="Consolas"/>
+          <w:color w:val="2A00FF"/>
+          <w:sz w:val="20"/>
+          <w:szCs w:val="20"/>
+        </w:rPr>
+        <w:t>tr</w:t>
+      </w:r>
+      <w:proofErr w:type="spellEnd"/>
+      <w:r>
+        <w:rPr>
+          <w:rFonts w:ascii="Consolas" w:hAnsi="Consolas"/>
+          <w:color w:val="2A00FF"/>
+          <w:sz w:val="20"/>
+          <w:szCs w:val="20"/>
+        </w:rPr>
+        <w:t>&gt;</w:t>
+      </w:r>
+    </w:p>
+    <w:p>
+      <w:pPr>
+        <w:pStyle w:val="NormalWeb"/>
+        <w:shd w:val="clear" w:color="auto" w:fill="FFFFFF"/>
+        <w:spacing w:before="0" w:beforeAutospacing="0" w:after="0" w:afterAutospacing="0"/>
+        <w:rPr>
+          <w:rFonts w:ascii="Consolas" w:hAnsi="Consolas"/>
+          <w:color w:val="000000"/>
+          <w:sz w:val="20"/>
+          <w:szCs w:val="20"/>
+        </w:rPr>
+      </w:pPr>
+      <w:r>
+        <w:rPr>
+          <w:rFonts w:ascii="Consolas" w:hAnsi="Consolas"/>
+          <w:color w:val="2A00FF"/>
+          <w:sz w:val="20"/>
+          <w:szCs w:val="20"/>
+        </w:rPr>
+        <w:tab/>
+        <w:t xml:space="preserve">                  &lt;td&gt;John&lt;/td&gt;</w:t>
+      </w:r>
+    </w:p>
+    <w:p>
+      <w:pPr>
+        <w:pStyle w:val="NormalWeb"/>
+        <w:shd w:val="clear" w:color="auto" w:fill="FFFFFF"/>
+        <w:spacing w:before="0" w:beforeAutospacing="0" w:after="0" w:afterAutospacing="0"/>
+        <w:rPr>
+          <w:rFonts w:ascii="Consolas" w:hAnsi="Consolas"/>
+          <w:color w:val="000000"/>
+          <w:sz w:val="20"/>
+          <w:szCs w:val="20"/>
+        </w:rPr>
+      </w:pPr>
+      <w:r>
+        <w:rPr>
+          <w:rFonts w:ascii="Consolas" w:hAnsi="Consolas"/>
+          <w:color w:val="2A00FF"/>
+          <w:sz w:val="20"/>
+          <w:szCs w:val="20"/>
+        </w:rPr>
+        <w:tab/>
+        <w:t xml:space="preserve">                  &lt;td&gt;Smith&lt;/td&gt;</w:t>
+      </w:r>
+    </w:p>
+    <w:p>
+      <w:pPr>
+        <w:pStyle w:val="NormalWeb"/>
+        <w:shd w:val="clear" w:color="auto" w:fill="FFFFFF"/>
+        <w:spacing w:before="0" w:beforeAutospacing="0" w:after="0" w:afterAutospacing="0"/>
+        <w:rPr>
+          <w:rFonts w:ascii="Consolas" w:hAnsi="Consolas"/>
+          <w:color w:val="000000"/>
+          <w:sz w:val="20"/>
+          <w:szCs w:val="20"/>
+        </w:rPr>
+      </w:pPr>
+      <w:r>
+        <w:rPr>
+          <w:rFonts w:ascii="Consolas" w:hAnsi="Consolas"/>
+          <w:color w:val="2A00FF"/>
+          <w:sz w:val="20"/>
+          <w:szCs w:val="20"/>
+        </w:rPr>
+        <w:tab/>
+        <w:t xml:space="preserve">                  &lt;td&gt;22&lt;/td&gt;</w:t>
+      </w:r>
+    </w:p>
+    <w:p>
+      <w:pPr>
+        <w:pStyle w:val="NormalWeb"/>
+        <w:shd w:val="clear" w:color="auto" w:fill="FFFFFF"/>
+        <w:spacing w:before="0" w:beforeAutospacing="0" w:after="0" w:afterAutospacing="0"/>
+        <w:rPr>
+          <w:rFonts w:ascii="Consolas" w:hAnsi="Consolas"/>
+          <w:color w:val="000000"/>
+          <w:sz w:val="20"/>
+          <w:szCs w:val="20"/>
+        </w:rPr>
+      </w:pPr>
+      <w:r>
+        <w:rPr>
+          <w:rFonts w:ascii="Consolas" w:hAnsi="Consolas"/>
+          <w:color w:val="2A00FF"/>
+          <w:sz w:val="20"/>
+          <w:szCs w:val="20"/>
+        </w:rPr>
+        <w:tab/>
+        <w:t xml:space="preserve">                &lt;/</w:t>
+      </w:r>
+      <w:proofErr w:type="spellStart"/>
+      <w:r>
+        <w:rPr>
+          <w:rFonts w:ascii="Consolas" w:hAnsi="Consolas"/>
+          <w:color w:val="2A00FF"/>
+          <w:sz w:val="20"/>
+          <w:szCs w:val="20"/>
+        </w:rPr>
+        <w:t>tr</w:t>
+      </w:r>
+      <w:proofErr w:type="spellEnd"/>
+      <w:r>
+        <w:rPr>
+          <w:rFonts w:ascii="Consolas" w:hAnsi="Consolas"/>
+          <w:color w:val="2A00FF"/>
+          <w:sz w:val="20"/>
+          <w:szCs w:val="20"/>
+        </w:rPr>
+        <w:t>&gt;</w:t>
+      </w:r>
+    </w:p>
+    <w:p>
+      <w:pPr>
+        <w:pStyle w:val="NormalWeb"/>
+        <w:shd w:val="clear" w:color="auto" w:fill="FFFFFF"/>
+        <w:spacing w:before="0" w:beforeAutospacing="0" w:after="0" w:afterAutospacing="0"/>
+        <w:rPr>
+          <w:rFonts w:ascii="Consolas" w:hAnsi="Consolas"/>
+          <w:color w:val="000000"/>
+          <w:sz w:val="20"/>
+          <w:szCs w:val="20"/>
+        </w:rPr>
+      </w:pPr>
+      <w:r>
+        <w:rPr>
+          <w:rFonts w:ascii="Consolas" w:hAnsi="Consolas"/>
+          <w:color w:val="2A00FF"/>
+          <w:sz w:val="20"/>
+          <w:szCs w:val="20"/>
+        </w:rPr>
+        <w:tab/>
+        <w:t xml:space="preserve">              &lt;table&gt;"""</w:t>
+      </w:r>
+      <w:r>
+        <w:rPr>
+          <w:rFonts w:ascii="Consolas" w:hAnsi="Consolas"/>
+          <w:color w:val="000000"/>
+          <w:sz w:val="20"/>
+          <w:szCs w:val="20"/>
+        </w:rPr>
+        <w:t>;</w:t>
+      </w:r>
+    </w:p>
+    <w:p>
+      <w:pPr>
+        <w:ind w:left="426"/>
+      </w:pPr>
+    </w:p>
+    <w:p>
+      <w:pPr>
+        <w:ind w:left="426"/>
+        <w:rPr>
+          <w:b/>
+          <w:sz w:val="28"/>
+          <w:szCs w:val="28"/>
+        </w:rPr>
+      </w:pPr>
+      <w:r>
+        <w:rPr>
+          <w:b/>
+          <w:sz w:val="28"/>
+          <w:szCs w:val="28"/>
+        </w:rPr>
+        <w:t>Hooking text blocks syntax</w:t>
+      </w:r>
+    </w:p>
+    <w:p>
+      <w:pPr>
+        <w:ind w:left="426"/>
+      </w:pPr>
+      <w:r>
+        <w:t xml:space="preserve">The syntax of text blocks is quite simple. No bells and whistles, no complicated things – there are just </w:t>
+      </w:r>
+    </w:p>
+    <w:p>
+      <w:pPr>
+        <w:ind w:left="426"/>
+        <w:rPr>
+          <w:b/>
+        </w:rPr>
+      </w:pPr>
+      <w:r>
+        <w:rPr>
+          <w:b/>
+        </w:rPr>
+        <w:t>T</w:t>
+      </w:r>
+      <w:r>
+        <w:rPr>
+          <w:b/>
+        </w:rPr>
+        <w:t>wo aspects to keep in mind:</w:t>
+      </w:r>
+    </w:p>
+    <w:p>
+      <w:pPr>
+        <w:pStyle w:val="ListParagraph"/>
+        <w:numPr>
+          <w:ilvl w:val="0"/>
+          <w:numId w:val="2"/>
+        </w:numPr>
+      </w:pPr>
+      <w:r>
+        <w:t>A text block must start with """ (that is, three double quotation</w:t>
+      </w:r>
+      <w:r>
+        <w:t xml:space="preserve"> marks) and a newline. We refer </w:t>
+      </w:r>
+      <w:r>
+        <w:t>to this construction as the opening delimiter.</w:t>
+      </w:r>
+    </w:p>
+    <w:p>
+      <w:pPr>
+        <w:pStyle w:val="ListParagraph"/>
+        <w:numPr>
+          <w:ilvl w:val="0"/>
+          <w:numId w:val="2"/>
+        </w:numPr>
+      </w:pPr>
+      <w:r>
+        <w:t>A text block must end with """ (that is, three double quotation marks). The """ can be on its own line (as a new line) or at the end of the last line of text (as in</w:t>
+      </w:r>
+      <w:r>
+        <w:t xml:space="preserve"> our example). We refer to this </w:t>
+      </w:r>
       <w:bookmarkStart w:id="0" w:name="_GoBack"/>
-      <w:r>
-        <w:rPr>
-          <w:rFonts w:ascii="Consolas" w:hAnsi="Consolas"/>
-          <w:color w:val="2A00FF"/>
-          <w:sz w:val="20"/>
-          <w:szCs w:val="20"/>
-        </w:rPr>
-        <w:t xml:space="preserve">              }"""</w:t>
-      </w:r>
-      <w:r>
-        <w:rPr>
-          <w:rFonts w:ascii="Consolas" w:hAnsi="Consolas"/>
-          <w:color w:val="000000"/>
-          <w:sz w:val="20"/>
-          <w:szCs w:val="20"/>
-        </w:rPr>
-        <w:t>;</w:t>
-      </w:r>
-    </w:p>
-    <w:bookmarkEnd w:id="0"/>
-    <w:p>
-      <w:pPr>
-        <w:ind w:left="426"/>
-      </w:pPr>
+      <w:bookmarkEnd w:id="0"/>
+      <w:r>
+        <w:t>construction as the closing delimiter.</w:t>
+      </w:r>
     </w:p>
     <w:sectPr>
       <w:pgSz w:w="11906" w:h="16838"/>
@@ -1349,8 +1919,123 @@
       </w:pPr>
     </w:lvl>
   </w:abstractNum>
+  <w:abstractNum w:abstractNumId="1" w15:restartNumberingAfterBreak="0">
+    <w:nsid w:val="7C8257E7"/>
+    <w:multiLevelType w:val="hybridMultilevel"/>
+    <w:tmpl w:val="3614055C"/>
+    <w:lvl w:ilvl="0" w:tplc="D652CAD8">
+      <w:numFmt w:val="bullet"/>
+      <w:lvlText w:val=""/>
+      <w:lvlJc w:val="left"/>
+      <w:pPr>
+        <w:ind w:left="786" w:hanging="360"/>
+      </w:pPr>
+      <w:rPr>
+        <w:rFonts w:ascii="Symbol" w:eastAsiaTheme="minorHAnsi" w:hAnsi="Symbol" w:cstheme="minorBidi" w:hint="default"/>
+      </w:rPr>
+    </w:lvl>
+    <w:lvl w:ilvl="1" w:tplc="1C090003" w:tentative="1">
+      <w:start w:val="1"/>
+      <w:numFmt w:val="bullet"/>
+      <w:lvlText w:val="o"/>
+      <w:lvlJc w:val="left"/>
+      <w:pPr>
+        <w:ind w:left="1506" w:hanging="360"/>
+      </w:pPr>
+      <w:rPr>
+        <w:rFonts w:ascii="Courier New" w:hAnsi="Courier New" w:cs="Courier New" w:hint="default"/>
+      </w:rPr>
+    </w:lvl>
+    <w:lvl w:ilvl="2" w:tplc="1C090005" w:tentative="1">
+      <w:start w:val="1"/>
+      <w:numFmt w:val="bullet"/>
+      <w:lvlText w:val=""/>
+      <w:lvlJc w:val="left"/>
+      <w:pPr>
+        <w:ind w:left="2226" w:hanging="360"/>
+      </w:pPr>
+      <w:rPr>
+        <w:rFonts w:ascii="Wingdings" w:hAnsi="Wingdings" w:hint="default"/>
+      </w:rPr>
+    </w:lvl>
+    <w:lvl w:ilvl="3" w:tplc="1C090001" w:tentative="1">
+      <w:start w:val="1"/>
+      <w:numFmt w:val="bullet"/>
+      <w:lvlText w:val=""/>
+      <w:lvlJc w:val="left"/>
+      <w:pPr>
+        <w:ind w:left="2946" w:hanging="360"/>
+      </w:pPr>
+      <w:rPr>
+        <w:rFonts w:ascii="Symbol" w:hAnsi="Symbol" w:hint="default"/>
+      </w:rPr>
+    </w:lvl>
+    <w:lvl w:ilvl="4" w:tplc="1C090003" w:tentative="1">
+      <w:start w:val="1"/>
+      <w:numFmt w:val="bullet"/>
+      <w:lvlText w:val="o"/>
+      <w:lvlJc w:val="left"/>
+      <w:pPr>
+        <w:ind w:left="3666" w:hanging="360"/>
+      </w:pPr>
+      <w:rPr>
+        <w:rFonts w:ascii="Courier New" w:hAnsi="Courier New" w:cs="Courier New" w:hint="default"/>
+      </w:rPr>
+    </w:lvl>
+    <w:lvl w:ilvl="5" w:tplc="1C090005" w:tentative="1">
+      <w:start w:val="1"/>
+      <w:numFmt w:val="bullet"/>
+      <w:lvlText w:val=""/>
+      <w:lvlJc w:val="left"/>
+      <w:pPr>
+        <w:ind w:left="4386" w:hanging="360"/>
+      </w:pPr>
+      <w:rPr>
+        <w:rFonts w:ascii="Wingdings" w:hAnsi="Wingdings" w:hint="default"/>
+      </w:rPr>
+    </w:lvl>
+    <w:lvl w:ilvl="6" w:tplc="1C090001" w:tentative="1">
+      <w:start w:val="1"/>
+      <w:numFmt w:val="bullet"/>
+      <w:lvlText w:val=""/>
+      <w:lvlJc w:val="left"/>
+      <w:pPr>
+        <w:ind w:left="5106" w:hanging="360"/>
+      </w:pPr>
+      <w:rPr>
+        <w:rFonts w:ascii="Symbol" w:hAnsi="Symbol" w:hint="default"/>
+      </w:rPr>
+    </w:lvl>
+    <w:lvl w:ilvl="7" w:tplc="1C090003" w:tentative="1">
+      <w:start w:val="1"/>
+      <w:numFmt w:val="bullet"/>
+      <w:lvlText w:val="o"/>
+      <w:lvlJc w:val="left"/>
+      <w:pPr>
+        <w:ind w:left="5826" w:hanging="360"/>
+      </w:pPr>
+      <w:rPr>
+        <w:rFonts w:ascii="Courier New" w:hAnsi="Courier New" w:cs="Courier New" w:hint="default"/>
+      </w:rPr>
+    </w:lvl>
+    <w:lvl w:ilvl="8" w:tplc="1C090005" w:tentative="1">
+      <w:start w:val="1"/>
+      <w:numFmt w:val="bullet"/>
+      <w:lvlText w:val=""/>
+      <w:lvlJc w:val="left"/>
+      <w:pPr>
+        <w:ind w:left="6546" w:hanging="360"/>
+      </w:pPr>
+      <w:rPr>
+        <w:rFonts w:ascii="Wingdings" w:hAnsi="Wingdings" w:hint="default"/>
+      </w:rPr>
+    </w:lvl>
+  </w:abstractNum>
   <w:num w:numId="1">
     <w:abstractNumId w:val="0"/>
+  </w:num>
+  <w:num w:numId="2">
+    <w:abstractNumId w:val="1"/>
   </w:num>
 </w:numbering>
 </file>

</xml_diff>